<commit_message>
Post revision 2 xd
</commit_message>
<xml_diff>
--- a/Digital_Team_Primer_Avance.docx
+++ b/Digital_Team_Primer_Avance.docx
@@ -108,7 +108,31 @@
           <w:sz w:val="24"/>
           <w:szCs w:val="24"/>
         </w:rPr>
-        <w:t>12/02/2022</w:t>
+        <w:t>23</w:t>
+      </w:r>
+      <w:r>
+        <w:rPr>
+          <w:rFonts w:ascii="Arial" w:hAnsi="Arial" w:cs="Arial"/>
+          <w:sz w:val="24"/>
+          <w:szCs w:val="24"/>
+        </w:rPr>
+        <w:t>/0</w:t>
+      </w:r>
+      <w:r>
+        <w:rPr>
+          <w:rFonts w:ascii="Arial" w:hAnsi="Arial" w:cs="Arial"/>
+          <w:sz w:val="24"/>
+          <w:szCs w:val="24"/>
+        </w:rPr>
+        <w:t>3</w:t>
+      </w:r>
+      <w:r>
+        <w:rPr>
+          <w:rFonts w:ascii="Arial" w:hAnsi="Arial" w:cs="Arial"/>
+          <w:sz w:val="24"/>
+          <w:szCs w:val="24"/>
+        </w:rPr>
+        <w:t>/2022</w:t>
       </w:r>
     </w:p>
     <w:p>

</xml_diff>